<commit_message>
MODIFY branches/C.Thang/Data Flow/Alert Rules.docx Add data structure MODIFY branches/C.Thang/Data Flow/Normalized Alert.docx Add data structure MODIFY branches/C.Thang/Data Flow/Packet.docx Add data structure MODIFY branches/C.Thang/Data Flow/Server Data.docx Add issue
</commit_message>
<xml_diff>
--- a/Data Flow/Alert Rules.docx
+++ b/Data Flow/Alert Rules.docx
@@ -112,13 +112,8 @@
             <w:pPr>
               <w:jc w:val="center"/>
             </w:pPr>
-            <w:proofErr w:type="spellStart"/>
             <w:r>
-              <w:t>Thang</w:t>
-            </w:r>
-            <w:proofErr w:type="spellEnd"/>
-            <w:r>
-              <w:t xml:space="preserve"> Duong Chi</w:t>
+              <w:t>Thang Duong Chi</w:t>
             </w:r>
           </w:p>
         </w:tc>
@@ -756,97 +751,209 @@
         <w:rPr>
           <w:lang w:val="en-US"/>
         </w:rPr>
-        <w:t>Data Structure Traveling with</w:t>
+        <w:t>Data Structure Traveling with the Flow</w:t>
+      </w:r>
+    </w:p>
+    <w:p>
+      <w:pPr>
+        <w:rPr>
+          <w:lang w:val="en-US"/>
+        </w:rPr>
+      </w:pPr>
+      <w:r>
+        <w:rPr>
+          <w:lang w:val="en-US"/>
+        </w:rPr>
+        <w:t>Alert Rule</w:t>
+      </w:r>
+      <w:r>
+        <w:rPr>
+          <w:lang w:val="en-US"/>
+        </w:rPr>
+        <w:t xml:space="preserve"> = [NIDS_Rule HIDS_Rule]</w:t>
+      </w:r>
+    </w:p>
+    <w:p>
+      <w:pPr>
+        <w:rPr>
+          <w:lang w:val="en-US"/>
+        </w:rPr>
+      </w:pPr>
+      <w:r>
+        <w:rPr>
+          <w:lang w:val="en-US"/>
+        </w:rPr>
+        <w:t xml:space="preserve">NIDS_Rule = </w:t>
+      </w:r>
+      <w:r>
+        <w:rPr>
+          <w:lang w:val="en-US"/>
+        </w:rPr>
+        <w:t>Action + P</w:t>
+      </w:r>
+      <w:r>
+        <w:t>rotocol</w:t>
+      </w:r>
+      <w:r>
+        <w:rPr>
+          <w:lang w:val="en-US"/>
+        </w:rPr>
+        <w:t xml:space="preserve"> + S</w:t>
+      </w:r>
+      <w:r>
+        <w:t>rc_ip</w:t>
+      </w:r>
+      <w:r>
+        <w:rPr>
+          <w:lang w:val="en-US"/>
+        </w:rPr>
+        <w:t xml:space="preserve"> + S</w:t>
+      </w:r>
+      <w:r>
+        <w:t>rc_port</w:t>
+      </w:r>
+      <w:r>
+        <w:rPr>
+          <w:lang w:val="en-US"/>
+        </w:rPr>
+        <w:t xml:space="preserve"> + D</w:t>
+      </w:r>
+      <w:r>
+        <w:t>irection</w:t>
+      </w:r>
+      <w:r>
+        <w:rPr>
+          <w:lang w:val="en-US"/>
+        </w:rPr>
+        <w:t xml:space="preserve"> + D</w:t>
+      </w:r>
+      <w:r>
+        <w:t>st_ip</w:t>
+      </w:r>
+      <w:r>
+        <w:rPr>
+          <w:lang w:val="en-US"/>
+        </w:rPr>
+        <w:t xml:space="preserve"> + D</w:t>
+      </w:r>
+      <w:r>
+        <w:t>st_port</w:t>
+      </w:r>
+      <w:r>
+        <w:rPr>
+          <w:lang w:val="en-US"/>
+        </w:rPr>
+        <w:t xml:space="preserve"> + (R</w:t>
+      </w:r>
+      <w:r>
+        <w:t>ule</w:t>
+      </w:r>
+      <w:r>
+        <w:rPr>
+          <w:lang w:val="en-US"/>
+        </w:rPr>
+        <w:t>_</w:t>
+      </w:r>
+      <w:r>
+        <w:t>options)</w:t>
+      </w:r>
+    </w:p>
+    <w:p>
+      <w:pPr>
+        <w:rPr>
+          <w:lang w:val="en-US"/>
+        </w:rPr>
+      </w:pPr>
+      <w:r>
+        <w:rPr>
+          <w:lang w:val="en-US"/>
+        </w:rPr>
+        <w:t xml:space="preserve">HIDS_Rule = </w:t>
+      </w:r>
+    </w:p>
+    <w:p>
+      <w:pPr>
+        <w:pStyle w:val="Heading1"/>
+        <w:rPr>
+          <w:lang w:val="en-US"/>
+        </w:rPr>
+      </w:pPr>
+      <w:r>
+        <w:rPr>
+          <w:lang w:val="en-US"/>
+        </w:rPr>
+        <w:t>Volume/Time</w:t>
+      </w:r>
+    </w:p>
+    <w:p>
+      <w:pPr>
+        <w:rPr>
+          <w:lang w:val="en-US"/>
+        </w:rPr>
+      </w:pPr>
+      <w:r>
+        <w:rPr>
+          <w:lang w:val="en-US"/>
+        </w:rPr>
+        <w:t>1/month</w:t>
+      </w:r>
+    </w:p>
+    <w:p>
+      <w:pPr>
+        <w:pStyle w:val="Heading1"/>
+        <w:rPr>
+          <w:lang w:val="en-US"/>
+        </w:rPr>
+      </w:pPr>
+      <w:r>
+        <w:rPr>
+          <w:lang w:val="en-US"/>
+        </w:rPr>
+        <w:lastRenderedPageBreak/>
+        <w:t>Comments</w:t>
+      </w:r>
+    </w:p>
+    <w:p>
+      <w:pPr>
+        <w:pStyle w:val="Heading1"/>
+        <w:rPr>
+          <w:lang w:val="en-US"/>
+        </w:rPr>
+      </w:pPr>
+      <w:r>
+        <w:rPr>
+          <w:lang w:val="en-US"/>
+        </w:rPr>
+        <w:t>Unresolved Issue</w:t>
+      </w:r>
+    </w:p>
+    <w:p>
+      <w:pPr>
+        <w:rPr>
+          <w:lang w:val="en-US"/>
+        </w:rPr>
+      </w:pPr>
+      <w:r>
+        <w:rPr>
+          <w:lang w:val="en-US"/>
+        </w:rPr>
+        <w:t>The volume/time may not be correct</w:t>
+      </w:r>
+    </w:p>
+    <w:p>
+      <w:pPr>
+        <w:rPr>
+          <w:lang w:val="en-US"/>
+        </w:rPr>
+      </w:pPr>
+      <w:r>
+        <w:rPr>
+          <w:lang w:val="en-US"/>
+        </w:rPr>
+        <w:t>HIDS_Rule data structure</w:t>
       </w:r>
       <w:bookmarkStart w:id="0" w:name="_GoBack"/>
       <w:bookmarkEnd w:id="0"/>
-      <w:r>
-        <w:rPr>
-          <w:lang w:val="en-US"/>
-        </w:rPr>
-        <w:t xml:space="preserve"> the Flow</w:t>
-      </w:r>
-    </w:p>
-    <w:p>
-      <w:pPr>
-        <w:rPr>
-          <w:lang w:val="en-US"/>
-        </w:rPr>
-      </w:pPr>
-      <w:r>
-        <w:rPr>
-          <w:lang w:val="en-US"/>
-        </w:rPr>
-        <w:t>Alert Rule</w:t>
-      </w:r>
-    </w:p>
-    <w:p>
-      <w:pPr>
-        <w:pStyle w:val="Heading1"/>
-        <w:rPr>
-          <w:lang w:val="en-US"/>
-        </w:rPr>
-      </w:pPr>
-      <w:r>
-        <w:rPr>
-          <w:lang w:val="en-US"/>
-        </w:rPr>
-        <w:t>Volume/Time</w:t>
-      </w:r>
-    </w:p>
-    <w:p>
-      <w:pPr>
-        <w:rPr>
-          <w:lang w:val="en-US"/>
-        </w:rPr>
-      </w:pPr>
-      <w:r>
-        <w:rPr>
-          <w:lang w:val="en-US"/>
-        </w:rPr>
-        <w:t>1/month</w:t>
-      </w:r>
-    </w:p>
-    <w:p>
-      <w:pPr>
-        <w:pStyle w:val="Heading1"/>
-        <w:rPr>
-          <w:lang w:val="en-US"/>
-        </w:rPr>
-      </w:pPr>
-      <w:r>
-        <w:rPr>
-          <w:lang w:val="en-US"/>
-        </w:rPr>
-        <w:t>Comments</w:t>
-      </w:r>
-    </w:p>
-    <w:p>
-      <w:pPr>
-        <w:pStyle w:val="Heading1"/>
-        <w:rPr>
-          <w:lang w:val="en-US"/>
-        </w:rPr>
-      </w:pPr>
-      <w:r>
-        <w:rPr>
-          <w:lang w:val="en-US"/>
-        </w:rPr>
-        <w:t>Unresolved Issue</w:t>
-      </w:r>
-    </w:p>
-    <w:p>
-      <w:pPr>
-        <w:rPr>
-          <w:lang w:val="en-US"/>
-        </w:rPr>
-      </w:pPr>
-      <w:r>
-        <w:rPr>
-          <w:lang w:val="en-US"/>
-        </w:rPr>
-        <w:t>The volume/time may not be correct</w:t>
-      </w:r>
     </w:p>
     <w:sectPr>
       <w:pgSz w:w="11906" w:h="16838"/>

</xml_diff>